<commit_message>
Update Carlie Berry Resume 2022.docx
</commit_message>
<xml_diff>
--- a/Resume/Carlie Berry Resume 2022.docx
+++ b/Resume/Carlie Berry Resume 2022.docx
@@ -44,13 +44,7 @@
     </w:p>
     <w:p>
       <w:pPr>
-        <w:rPr>
-          <w:rFonts w:ascii="Arial" w:hAnsi="Arial" w:cs="Arial"/>
-        </w:rPr>
-      </w:pPr>
-    </w:p>
-    <w:p>
-      <w:pPr>
+        <w:jc w:val="center"/>
         <w:rPr>
           <w:rFonts w:ascii="Arial" w:hAnsi="Arial" w:cs="Arial"/>
           <w:b/>
@@ -65,8 +59,45 @@
           <w:sz w:val="24"/>
           <w:szCs w:val="24"/>
         </w:rPr>
+        <w:t xml:space="preserve">Portfolio - </w:t>
+      </w:r>
+      <w:r>
+        <w:rPr>
+          <w:rFonts w:ascii="Arial" w:hAnsi="Arial" w:cs="Arial"/>
+          <w:b/>
+          <w:sz w:val="24"/>
+          <w:szCs w:val="24"/>
+        </w:rPr>
+        <w:t>https://carlieb889.github.io/CarlieBWorks/</w:t>
+      </w:r>
+    </w:p>
+    <w:p>
+      <w:pPr>
+        <w:rPr>
+          <w:rFonts w:ascii="Arial" w:hAnsi="Arial" w:cs="Arial"/>
+        </w:rPr>
+      </w:pPr>
+    </w:p>
+    <w:p>
+      <w:pPr>
+        <w:rPr>
+          <w:rFonts w:ascii="Arial" w:hAnsi="Arial" w:cs="Arial"/>
+          <w:b/>
+          <w:sz w:val="24"/>
+          <w:szCs w:val="24"/>
+        </w:rPr>
+      </w:pPr>
+      <w:r>
+        <w:rPr>
+          <w:rFonts w:ascii="Arial" w:hAnsi="Arial" w:cs="Arial"/>
+          <w:b/>
+          <w:sz w:val="24"/>
+          <w:szCs w:val="24"/>
+        </w:rPr>
         <w:t>PROFESSIONAL EXPERIENCE</w:t>
       </w:r>
+      <w:bookmarkStart w:id="0" w:name="_GoBack"/>
+      <w:bookmarkEnd w:id="0"/>
     </w:p>
     <w:p>
       <w:pPr>
@@ -223,8 +254,6 @@
           <w:rFonts w:ascii="Arial" w:hAnsi="Arial" w:cs="Arial"/>
         </w:rPr>
       </w:pPr>
-      <w:bookmarkStart w:id="0" w:name="_GoBack"/>
-      <w:bookmarkEnd w:id="0"/>
     </w:p>
     <w:p>
       <w:pPr>

</xml_diff>

<commit_message>
resume and website url
</commit_message>
<xml_diff>
--- a/Resume/Carlie Berry Resume 2022.docx
+++ b/Resume/Carlie Berry Resume 2022.docx
@@ -59,7 +59,7 @@
           <w:sz w:val="24"/>
           <w:szCs w:val="24"/>
         </w:rPr>
-        <w:t xml:space="preserve">Portfolio - </w:t>
+        <w:t xml:space="preserve">Portfolio </w:t>
       </w:r>
       <w:r>
         <w:rPr>
@@ -68,8 +68,10 @@
           <w:sz w:val="24"/>
           <w:szCs w:val="24"/>
         </w:rPr>
-        <w:t>https://carlieb889.github.io/CarlieBWorks/</w:t>
-      </w:r>
+        <w:t>– carlieberry.com</w:t>
+      </w:r>
+      <w:bookmarkStart w:id="0" w:name="_GoBack"/>
+      <w:bookmarkEnd w:id="0"/>
     </w:p>
     <w:p>
       <w:pPr>
@@ -304,15 +306,7 @@
         <w:rPr>
           <w:rFonts w:ascii="Arial" w:hAnsi="Arial" w:cs="Arial"/>
         </w:rPr>
-        <w:t>User Experience Research for our bac</w:t>
-      </w:r>
-      <w:bookmarkStart w:id="0" w:name="_GoBack"/>
-      <w:bookmarkEnd w:id="0"/>
-      <w:r>
-        <w:rPr>
-          <w:rFonts w:ascii="Arial" w:hAnsi="Arial" w:cs="Arial"/>
-        </w:rPr>
-        <w:t>k-end management system, Brokerage Engine</w:t>
+        <w:t>User Experience Research for our back-end management system, Brokerage Engine</w:t>
       </w:r>
     </w:p>
     <w:p>

</xml_diff>